<commit_message>
Fix request time chart
</commit_message>
<xml_diff>
--- a/test_report.docx
+++ b/test_report.docx
@@ -32,7 +32,7 @@
         <w:pStyle w:val="IntenseQuote"/>
       </w:pPr>
       <w:r>
-        <w:t>Report generated on: 2025-05-02 15:49:09</w:t>
+        <w:t>Report generated on: 2025-05-02 16:22:12</w:t>
       </w:r>
     </w:p>
     <w:tbl>
@@ -85,7 +85,7 @@
           </w:tcPr>
           <w:p>
             <w:r>
-              <w:t>5</w:t>
+              <w:t>6</w:t>
             </w:r>
           </w:p>
         </w:tc>
@@ -111,7 +111,7 @@
               <w:rPr>
                 <w:color w:val="FF0000"/>
               </w:rPr>
-              <w:t>1</w:t>
+              <w:t>2</w:t>
             </w:r>
           </w:p>
         </w:tc>
@@ -151,6 +151,50 @@
                     <a:xfrm>
                       <a:off x="0" y="0"/>
                       <a:ext cx="3810000" cy="2877845"/>
+                    </a:xfrm>
+                    <a:prstGeom prst="rect"/>
+                  </pic:spPr>
+                </pic:pic>
+              </a:graphicData>
+            </a:graphic>
+          </wp:inline>
+        </w:drawing>
+      </w:r>
+    </w:p>
+    <w:p>
+      <w:pPr>
+        <w:pStyle w:val="Heading2"/>
+      </w:pPr>
+      <w:r>
+        <w:t>Endpoint Response Time Analysis:</w:t>
+      </w:r>
+    </w:p>
+    <w:p>
+      <w:r>
+        <w:drawing>
+          <wp:inline xmlns:a="http://schemas.openxmlformats.org/drawingml/2006/main" xmlns:pic="http://schemas.openxmlformats.org/drawingml/2006/picture">
+            <wp:extent cx="5080000" cy="2751248"/>
+            <wp:docPr id="2" name="Picture 2"/>
+            <wp:cNvGraphicFramePr>
+              <a:graphicFrameLocks noChangeAspect="1"/>
+            </wp:cNvGraphicFramePr>
+            <a:graphic>
+              <a:graphicData uri="http://schemas.openxmlformats.org/drawingml/2006/picture">
+                <pic:pic>
+                  <pic:nvPicPr>
+                    <pic:cNvPr id="0" name="response_time_chart.png"/>
+                    <pic:cNvPicPr/>
+                  </pic:nvPicPr>
+                  <pic:blipFill>
+                    <a:blip r:embed="rId11"/>
+                    <a:stretch>
+                      <a:fillRect/>
+                    </a:stretch>
+                  </pic:blipFill>
+                  <pic:spPr>
+                    <a:xfrm>
+                      <a:off x="0" y="0"/>
+                      <a:ext cx="5080000" cy="2751248"/>
                     </a:xfrm>
                     <a:prstGeom prst="rect"/>
                   </pic:spPr>
@@ -368,7 +412,7 @@
           </w:tcPr>
           <w:p>
             <w:r>
-              <w:t>2025-05-02 15:49:05</w:t>
+              <w:t>2025-05-02 16:22:08</w:t>
             </w:r>
           </w:p>
         </w:tc>
@@ -393,7 +437,7 @@
           </w:tcPr>
           <w:p>
             <w:r>
-              <w:t>2025-05-02 15:49:09</w:t>
+              <w:t>2025-05-02 16:22:12</w:t>
             </w:r>
           </w:p>
         </w:tc>
@@ -418,7 +462,7 @@
           </w:tcPr>
           <w:p>
             <w:r>
-              <w:t>0 minutes 3.75 seconds</w:t>
+              <w:t>0 minutes 4.25 seconds</w:t>
             </w:r>
           </w:p>
         </w:tc>
@@ -442,7 +486,7 @@
         <w:pStyle w:val="IntenseQuote"/>
       </w:pPr>
       <w:r>
-        <w:t>The following 1 test(s) encountered errors:</w:t>
+        <w:t>The following 2 test(s) encountered errors:</w:t>
       </w:r>
     </w:p>
     <w:p>
@@ -452,7 +496,7 @@
           <w:color w:val="00008B"/>
           <w:sz w:val="24"/>
         </w:rPr>
-        <w:t>Test Description: Invalid credentials should be rejected</w:t>
+        <w:t>Test Description: Invalid credentials should return specific error code</w:t>
       </w:r>
     </w:p>
     <w:p>
@@ -461,7 +505,7 @@
           <w:b/>
           <w:color w:val="0000FF"/>
         </w:rPr>
-        <w:t>Test: test_invalid_login</w:t>
+        <w:t>Test: test_invalid_login_with_specific_code</w:t>
       </w:r>
     </w:p>
     <w:p>
@@ -579,6 +623,105 @@
     <w:p>
       <w:r>
         <w:t xml:space="preserve">  "status": 400</w:t>
+      </w:r>
+    </w:p>
+    <w:p>
+      <w:r>
+        <w:t>}</w:t>
+      </w:r>
+    </w:p>
+    <w:p/>
+    <w:p/>
+    <w:p/>
+    <w:p>
+      <w:r>
+        <w:rPr>
+          <w:b/>
+          <w:color w:val="00008B"/>
+          <w:sz w:val="24"/>
+        </w:rPr>
+        <w:t>Test Description: Test complete login/logout cycle</w:t>
+      </w:r>
+    </w:p>
+    <w:p>
+      <w:r>
+        <w:rPr>
+          <w:b/>
+          <w:color w:val="0000FF"/>
+        </w:rPr>
+        <w:t>Test: test_logout_flow</w:t>
+      </w:r>
+    </w:p>
+    <w:p>
+      <w:r>
+        <w:rPr>
+          <w:b/>
+          <w:color w:val="FF0000"/>
+        </w:rPr>
+        <w:t>Error Type: AttributeError</w:t>
+      </w:r>
+    </w:p>
+    <w:p>
+      <w:pPr>
+        <w:pBorders>
+          <w:top w:val="single" w:sz="12" w:space="0" w:color="8B0000"/>
+          <w:left w:val="single" w:sz="12" w:space="0" w:color="8B0000"/>
+          <w:bottom w:val="single" w:sz="12" w:space="0" w:color="8B0000"/>
+          <w:right w:val="single" w:sz="12" w:space="0" w:color="8B0000"/>
+        </w:pBorders>
+      </w:pPr>
+      <w:r>
+        <w:rPr>
+          <w:i/>
+          <w:color w:val="8B0000"/>
+        </w:rPr>
+        <w:t>Error Message: 'TestAuthentication' object has no attribute 'log_error_response'</w:t>
+      </w:r>
+    </w:p>
+    <w:p>
+      <w:r/>
+    </w:p>
+    <w:p>
+      <w:r>
+        <w:rPr>
+          <w:color w:val="008000"/>
+        </w:rPr>
+        <w:t>Response Status: 401</w:t>
+      </w:r>
+    </w:p>
+    <w:p>
+      <w:r>
+        <w:rPr>
+          <w:color w:val="008000"/>
+        </w:rPr>
+        <w:t>Response URL: https://qas-api.simtro.com.br/api/get-transaction-data/1</w:t>
+      </w:r>
+    </w:p>
+    <w:p>
+      <w:r>
+        <w:rPr>
+          <w:color w:val="008080"/>
+          <w:u w:val="single"/>
+        </w:rPr>
+        <w:t>Response Content:</w:t>
+      </w:r>
+    </w:p>
+    <w:p>
+      <w:r>
+        <w:rPr>
+          <w:color w:val="A52A2A"/>
+        </w:rPr>
+        <w:t>{</w:t>
+      </w:r>
+    </w:p>
+    <w:p>
+      <w:r>
+        <w:t xml:space="preserve">  "message": "N\u00e3o autorizado. Voc\u00ea precisa se autenticar no sistema.",</w:t>
+      </w:r>
+    </w:p>
+    <w:p>
+      <w:r>
+        <w:t xml:space="preserve">  "status": 401</w:t>
       </w:r>
     </w:p>
     <w:p>

</xml_diff>

<commit_message>
feat: enhance make_request with retries, assertions & redaction Extend make_request to support: - json_check for automatic JSON-body assertions - redact_sensitive_keys/data (with custom key/header lists) - detailed debug logging of method, URL, headers, params & body - configurable retry loop (max_retries, retry_delay, timeout) - metric tracking of method, status_code & attempt count - retry on HTTP 500 and network errors - assertion of expected_status or fail on non-2xx responses
</commit_message>
<xml_diff>
--- a/test_report.docx
+++ b/test_report.docx
@@ -32,7 +32,7 @@
         <w:pStyle w:val="IntenseQuote"/>
       </w:pPr>
       <w:r>
-        <w:t>Report generated on: 2025-05-02 16:22:12</w:t>
+        <w:t>Report generated on: 2025-05-05 15:43:52</w:t>
       </w:r>
     </w:p>
     <w:tbl>
@@ -173,7 +173,7 @@
       <w:r>
         <w:drawing>
           <wp:inline xmlns:a="http://schemas.openxmlformats.org/drawingml/2006/main" xmlns:pic="http://schemas.openxmlformats.org/drawingml/2006/picture">
-            <wp:extent cx="5080000" cy="2751248"/>
+            <wp:extent cx="5080000" cy="2729627"/>
             <wp:docPr id="2" name="Picture 2"/>
             <wp:cNvGraphicFramePr>
               <a:graphicFrameLocks noChangeAspect="1"/>
@@ -194,7 +194,7 @@
                   <pic:spPr>
                     <a:xfrm>
                       <a:off x="0" y="0"/>
-                      <a:ext cx="5080000" cy="2751248"/>
+                      <a:ext cx="5080000" cy="2729627"/>
                     </a:xfrm>
                     <a:prstGeom prst="rect"/>
                   </pic:spPr>
@@ -412,7 +412,7 @@
           </w:tcPr>
           <w:p>
             <w:r>
-              <w:t>2025-05-02 16:22:08</w:t>
+              <w:t>2025-05-05 15:43:47</w:t>
             </w:r>
           </w:p>
         </w:tc>
@@ -437,7 +437,7 @@
           </w:tcPr>
           <w:p>
             <w:r>
-              <w:t>2025-05-02 16:22:12</w:t>
+              <w:t>2025-05-05 15:43:52</w:t>
             </w:r>
           </w:p>
         </w:tc>
@@ -462,7 +462,7 @@
           </w:tcPr>
           <w:p>
             <w:r>
-              <w:t>0 minutes 4.25 seconds</w:t>
+              <w:t>0 minutes 4.65 seconds</w:t>
             </w:r>
           </w:p>
         </w:tc>
@@ -658,7 +658,7 @@
           <w:b/>
           <w:color w:val="FF0000"/>
         </w:rPr>
-        <w:t>Error Type: AttributeError</w:t>
+        <w:t>Error Type: AssertionError</w:t>
       </w:r>
     </w:p>
     <w:p>
@@ -675,7 +675,7 @@
           <w:i/>
           <w:color w:val="8B0000"/>
         </w:rPr>
-        <w:t>Error Message: 'TestAuthentication' object has no attribute 'log_error_response'</w:t>
+        <w:t>Error Message: Unexpected status 401. Response: {"message":"N\u00e3o autorizado. Voc\u00ea precisa se autenticar no sistema.","status":401}</w:t>
       </w:r>
     </w:p>
     <w:p>
@@ -686,7 +686,7 @@
         <w:rPr>
           <w:color w:val="008000"/>
         </w:rPr>
-        <w:t>Response Status: 401</w:t>
+        <w:t>Response Status: 200</w:t>
       </w:r>
     </w:p>
     <w:p>
@@ -694,7 +694,7 @@
         <w:rPr>
           <w:color w:val="008000"/>
         </w:rPr>
-        <w:t>Response URL: https://qas-api.simtro.com.br/api/get-transaction-data/1</w:t>
+        <w:t>Response URL: https://qas-api.simtro.com.br/api/logout</w:t>
       </w:r>
     </w:p>
     <w:p>
@@ -716,12 +716,12 @@
     </w:p>
     <w:p>
       <w:r>
-        <w:t xml:space="preserve">  "message": "N\u00e3o autorizado. Voc\u00ea precisa se autenticar no sistema.",</w:t>
+        <w:t xml:space="preserve">  "success": true,</w:t>
       </w:r>
     </w:p>
     <w:p>
       <w:r>
-        <w:t xml:space="preserve">  "status": 401</w:t>
+        <w:t xml:space="preserve">  "status": 200</w:t>
       </w:r>
     </w:p>
     <w:p>

</xml_diff>